<commit_message>
add requirement analyse doc
</commit_message>
<xml_diff>
--- a/basic/Spartan Requirement and UseCases 5.31.2019.docx
+++ b/basic/Spartan Requirement and UseCases 5.31.2019.docx
@@ -207,8 +207,6 @@
         </w:rPr>
         <w:t>.</w:t>
       </w:r>
-      <w:bookmarkStart w:id="1" w:name="_GoBack"/>
-      <w:bookmarkEnd w:id="1"/>
     </w:p>
     <w:p>
       <w:pPr>
@@ -1491,7 +1489,7 @@
       <w:pPr>
         <w:pStyle w:val="2"/>
       </w:pPr>
-      <w:bookmarkStart w:id="2" w:name="_Toc404281759"/>
+      <w:bookmarkStart w:id="1" w:name="_Toc404281759"/>
       <w:r>
         <w:t>Device Normal</w:t>
       </w:r>
@@ -1507,7 +1505,7 @@
       <w:r>
         <w:t>General Operation</w:t>
       </w:r>
-      <w:bookmarkEnd w:id="2"/>
+      <w:bookmarkEnd w:id="1"/>
     </w:p>
     <w:p>
       <w:pPr>
@@ -2028,22 +2026,35 @@
         <w:pStyle w:val="af4"/>
         <w:jc w:val="center"/>
       </w:pPr>
-      <w:bookmarkStart w:id="3" w:name="_Toc377566311"/>
+      <w:bookmarkStart w:id="2" w:name="_Toc377566311"/>
       <w:r>
         <w:t xml:space="preserve">Figure </w:t>
       </w:r>
-      <w:fldSimple w:instr=" SEQ Figure \* ARABIC ">
-        <w:r>
-          <w:rPr>
-            <w:noProof/>
-          </w:rPr>
-          <w:t>3</w:t>
-        </w:r>
-      </w:fldSimple>
+      <w:r>
+        <w:fldChar w:fldCharType="begin"/>
+      </w:r>
+      <w:r>
+        <w:instrText xml:space="preserve"> SEQ Figure \* ARABIC </w:instrText>
+      </w:r>
+      <w:r>
+        <w:fldChar w:fldCharType="separate"/>
+      </w:r>
+      <w:r>
+        <w:rPr>
+          <w:noProof/>
+        </w:rPr>
+        <w:t>3</w:t>
+      </w:r>
+      <w:r>
+        <w:rPr>
+          <w:noProof/>
+        </w:rPr>
+        <w:fldChar w:fldCharType="end"/>
+      </w:r>
       <w:r>
         <w:t>: Parking events</w:t>
       </w:r>
-      <w:bookmarkEnd w:id="3"/>
+      <w:bookmarkEnd w:id="2"/>
     </w:p>
     <w:p>
       <w:pPr>
@@ -2240,22 +2251,35 @@
               <w:pStyle w:val="af4"/>
               <w:jc w:val="center"/>
             </w:pPr>
-            <w:bookmarkStart w:id="4" w:name="_Toc377566312"/>
+            <w:bookmarkStart w:id="3" w:name="_Toc377566312"/>
             <w:r>
               <w:t xml:space="preserve">Figure </w:t>
             </w:r>
-            <w:fldSimple w:instr=" SEQ Figure \* ARABIC ">
-              <w:r>
-                <w:rPr>
-                  <w:noProof/>
-                </w:rPr>
-                <w:t>4</w:t>
-              </w:r>
-            </w:fldSimple>
+            <w:r>
+              <w:fldChar w:fldCharType="begin"/>
+            </w:r>
+            <w:r>
+              <w:instrText xml:space="preserve"> SEQ Figure \* ARABIC </w:instrText>
+            </w:r>
+            <w:r>
+              <w:fldChar w:fldCharType="separate"/>
+            </w:r>
+            <w:r>
+              <w:rPr>
+                <w:noProof/>
+              </w:rPr>
+              <w:t>4</w:t>
+            </w:r>
+            <w:r>
+              <w:rPr>
+                <w:noProof/>
+              </w:rPr>
+              <w:fldChar w:fldCharType="end"/>
+            </w:r>
             <w:r>
               <w:t>: Circular Geo Fence</w:t>
             </w:r>
-            <w:bookmarkEnd w:id="4"/>
+            <w:bookmarkEnd w:id="3"/>
           </w:p>
           <w:p>
             <w:pPr>
@@ -2334,22 +2358,35 @@
               <w:pStyle w:val="af4"/>
               <w:jc w:val="center"/>
             </w:pPr>
-            <w:bookmarkStart w:id="5" w:name="_Toc377566313"/>
+            <w:bookmarkStart w:id="4" w:name="_Toc377566313"/>
             <w:r>
               <w:t xml:space="preserve">Figure </w:t>
             </w:r>
-            <w:fldSimple w:instr=" SEQ Figure \* ARABIC ">
-              <w:r>
-                <w:rPr>
-                  <w:noProof/>
-                </w:rPr>
-                <w:t>5</w:t>
-              </w:r>
-            </w:fldSimple>
+            <w:r>
+              <w:fldChar w:fldCharType="begin"/>
+            </w:r>
+            <w:r>
+              <w:instrText xml:space="preserve"> SEQ Figure \* ARABIC </w:instrText>
+            </w:r>
+            <w:r>
+              <w:fldChar w:fldCharType="separate"/>
+            </w:r>
+            <w:r>
+              <w:rPr>
+                <w:noProof/>
+              </w:rPr>
+              <w:t>5</w:t>
+            </w:r>
+            <w:r>
+              <w:rPr>
+                <w:noProof/>
+              </w:rPr>
+              <w:fldChar w:fldCharType="end"/>
+            </w:r>
             <w:r>
               <w:t>: Polygon Fence</w:t>
             </w:r>
-            <w:bookmarkEnd w:id="5"/>
+            <w:bookmarkEnd w:id="4"/>
           </w:p>
           <w:p>
             <w:pPr>
@@ -2404,7 +2441,7 @@
         <w:ind w:left="850"/>
         <w:contextualSpacing/>
       </w:pPr>
-      <w:bookmarkStart w:id="6" w:name="_Toc404281760"/>
+      <w:bookmarkStart w:id="5" w:name="_Toc404281760"/>
       <w:r>
         <w:t xml:space="preserve">Over </w:t>
       </w:r>
@@ -2426,7 +2463,7 @@
       <w:r>
         <w:t>:</w:t>
       </w:r>
-      <w:bookmarkEnd w:id="6"/>
+      <w:bookmarkEnd w:id="5"/>
     </w:p>
     <w:p>
       <w:pPr>
@@ -2621,11 +2658,11 @@
         <w:spacing w:before="0"/>
         <w:contextualSpacing/>
       </w:pPr>
-      <w:bookmarkStart w:id="7" w:name="_Toc404281761"/>
+      <w:bookmarkStart w:id="6" w:name="_Toc404281761"/>
       <w:r>
         <w:t>GPS scenarios:</w:t>
       </w:r>
-      <w:bookmarkEnd w:id="7"/>
+      <w:bookmarkEnd w:id="6"/>
     </w:p>
     <w:p>
       <w:pPr>
@@ -2856,7 +2893,7 @@
       <w:pPr>
         <w:pStyle w:val="2"/>
       </w:pPr>
-      <w:bookmarkStart w:id="8" w:name="_Toc404281762"/>
+      <w:bookmarkStart w:id="7" w:name="_Toc404281762"/>
       <w:r>
         <w:t>Repo mode</w:t>
       </w:r>
@@ -2866,7 +2903,7 @@
       <w:r>
         <w:t>:</w:t>
       </w:r>
-      <w:bookmarkEnd w:id="8"/>
+      <w:bookmarkEnd w:id="7"/>
     </w:p>
     <w:p>
       <w:pPr>
@@ -3007,14 +3044,14 @@
       <w:pPr>
         <w:pStyle w:val="2"/>
       </w:pPr>
-      <w:bookmarkStart w:id="9" w:name="_Toc404281763"/>
+      <w:bookmarkStart w:id="8" w:name="_Toc404281763"/>
       <w:r>
         <w:t>Late Payment / Audible warning</w:t>
       </w:r>
       <w:r>
         <w:t>:</w:t>
       </w:r>
-      <w:bookmarkEnd w:id="9"/>
+      <w:bookmarkEnd w:id="8"/>
     </w:p>
     <w:p>
       <w:pPr>
@@ -3054,6 +3091,8 @@
       <w:r>
         <w:t xml:space="preserve">notification by setting off an external buzzer when Ignition is turned </w:t>
       </w:r>
+      <w:bookmarkStart w:id="9" w:name="_GoBack"/>
+      <w:bookmarkEnd w:id="9"/>
       <w:r>
         <w:t>on</w:t>
       </w:r>
@@ -3189,7 +3228,7 @@
           <v:shape id="_x0000_i1025" type="#_x0000_t75" alt="" style="width:467.45pt;height:126.25pt;mso-width-percent:0;mso-height-percent:0;mso-width-percent:0;mso-height-percent:0" o:ole="">
             <v:imagedata r:id="rId13" o:title=""/>
           </v:shape>
-          <o:OLEObject Type="Embed" ProgID="Visio.Drawing.11" ShapeID="_x0000_i1025" DrawAspect="Content" ObjectID="_1621766771" r:id="rId14"/>
+          <o:OLEObject Type="Embed" ProgID="Visio.Drawing.11" ShapeID="_x0000_i1025" DrawAspect="Content" ObjectID="_1624193040" r:id="rId14"/>
         </w:object>
       </w:r>
     </w:p>
@@ -3202,14 +3241,27 @@
       <w:r>
         <w:t xml:space="preserve">Figure </w:t>
       </w:r>
-      <w:fldSimple w:instr=" SEQ Figure \* ARABIC ">
-        <w:r>
-          <w:rPr>
-            <w:noProof/>
-          </w:rPr>
-          <w:t>6</w:t>
-        </w:r>
-      </w:fldSimple>
+      <w:r>
+        <w:fldChar w:fldCharType="begin"/>
+      </w:r>
+      <w:r>
+        <w:instrText xml:space="preserve"> SEQ Figure \* ARABIC </w:instrText>
+      </w:r>
+      <w:r>
+        <w:fldChar w:fldCharType="separate"/>
+      </w:r>
+      <w:r>
+        <w:rPr>
+          <w:noProof/>
+        </w:rPr>
+        <w:t>6</w:t>
+      </w:r>
+      <w:r>
+        <w:rPr>
+          <w:noProof/>
+        </w:rPr>
+        <w:fldChar w:fldCharType="end"/>
+      </w:r>
       <w:r>
         <w:t>: Enabling and Disabling Vehicle</w:t>
       </w:r>
@@ -3217,6 +3269,7 @@
     </w:p>
     <w:p>
       <w:pPr>
+        <w:jc w:val="right"/>
         <w:rPr>
           <w:lang w:eastAsia="zh-CN" w:bidi="ar-SA"/>
         </w:rPr>
@@ -11508,7 +11561,7 @@
 </file>
 
 <file path=customXml/itemProps2.xml><?xml version="1.0" encoding="utf-8"?>
-<ds:datastoreItem xmlns:ds="http://schemas.openxmlformats.org/officeDocument/2006/customXml" ds:itemID="{16031744-14A4-4D0A-9569-3A045ADF434F}">
+<ds:datastoreItem xmlns:ds="http://schemas.openxmlformats.org/officeDocument/2006/customXml" ds:itemID="{B0C12E9B-32A7-420C-811B-CEECF17CDAE9}">
   <ds:schemaRefs>
     <ds:schemaRef ds:uri="http://schemas.openxmlformats.org/officeDocument/2006/bibliography"/>
   </ds:schemaRefs>

</xml_diff>